<commit_message>
the third report of project A
</commit_message>
<xml_diff>
--- a/2017202021/2017202021-thirdpart.docx
+++ b/2017202021/2017202021-thirdpart.docx
@@ -89,18 +89,8 @@
           <w:sz w:val="24"/>
           <w:szCs w:val="24"/>
         </w:rPr>
-        <w:t>实验平台：车辆：</w:t>
-      </w:r>
-      <w:proofErr w:type="spellStart"/>
-      <w:r>
-        <w:rPr>
-          <w:rFonts w:hint="eastAsia"/>
-          <w:sz w:val="24"/>
-          <w:szCs w:val="24"/>
-        </w:rPr>
-        <w:t>arduino</w:t>
-      </w:r>
-      <w:proofErr w:type="spellEnd"/>
+        <w:t>实验平台：车辆：arduino</w:t>
+      </w:r>
       <w:r>
         <w:rPr>
           <w:sz w:val="24"/>
@@ -138,7 +128,6 @@
         </w:rPr>
         <w:t xml:space="preserve"> </w:t>
       </w:r>
-      <w:proofErr w:type="spellStart"/>
       <w:r>
         <w:rPr>
           <w:rFonts w:hint="eastAsia"/>
@@ -147,7 +136,6 @@
         </w:rPr>
         <w:t>pytorch</w:t>
       </w:r>
-      <w:proofErr w:type="spellEnd"/>
     </w:p>
     <w:p>
       <w:pPr>
@@ -207,18 +195,8 @@
           <w:sz w:val="24"/>
           <w:szCs w:val="24"/>
         </w:rPr>
-        <w:t>单层两轮小车*1，</w:t>
-      </w:r>
-      <w:proofErr w:type="spellStart"/>
-      <w:r>
-        <w:rPr>
-          <w:rFonts w:hint="eastAsia"/>
-          <w:sz w:val="24"/>
-          <w:szCs w:val="24"/>
-        </w:rPr>
-        <w:t>arduino</w:t>
-      </w:r>
-      <w:proofErr w:type="spellEnd"/>
+        <w:t>单层两轮小车*1，arduino</w:t>
+      </w:r>
       <w:r>
         <w:rPr>
           <w:sz w:val="24"/>
@@ -271,23 +249,13 @@
         </w:rPr>
         <w:t>T08B</w:t>
       </w:r>
-      <w:proofErr w:type="gramStart"/>
-      <w:r>
-        <w:rPr>
-          <w:rFonts w:hint="eastAsia"/>
-          <w:sz w:val="24"/>
-          <w:szCs w:val="24"/>
-        </w:rPr>
-        <w:t>蓝牙串口</w:t>
-      </w:r>
-      <w:proofErr w:type="gramEnd"/>
-      <w:r>
-        <w:rPr>
-          <w:rFonts w:hint="eastAsia"/>
-          <w:sz w:val="24"/>
-          <w:szCs w:val="24"/>
-        </w:rPr>
-        <w:t>模块*1，</w:t>
+      <w:r>
+        <w:rPr>
+          <w:rFonts w:hint="eastAsia"/>
+          <w:sz w:val="24"/>
+          <w:szCs w:val="24"/>
+        </w:rPr>
+        <w:t>蓝牙串口模块*1，</w:t>
       </w:r>
       <w:r>
         <w:rPr>
@@ -357,223 +325,471 @@
           <w:szCs w:val="24"/>
         </w:rPr>
       </w:pPr>
-      <w:bookmarkStart w:id="1" w:name="_Hlk27058999"/>
-      <w:r>
-        <w:rPr>
-          <w:rFonts w:hint="eastAsia"/>
-          <w:sz w:val="24"/>
-          <w:szCs w:val="24"/>
-        </w:rPr>
-        <w:t>1.通过电脑操控小车进行运行并采集相应运动的数据，然后根据不同的运动存储为不同图像信息。</w:t>
-      </w:r>
-    </w:p>
-    <w:p>
-      <w:pPr>
-        <w:spacing w:line="400" w:lineRule="exact"/>
-        <w:jc w:val="left"/>
-        <w:rPr>
-          <w:sz w:val="24"/>
-          <w:szCs w:val="24"/>
-        </w:rPr>
-      </w:pPr>
-      <w:r>
-        <w:rPr>
-          <w:rFonts w:hint="eastAsia"/>
-          <w:sz w:val="24"/>
-          <w:szCs w:val="24"/>
-        </w:rPr>
-        <w:t>2.读入存储的图像信息，进行灰度化和</w:t>
-      </w:r>
-      <w:proofErr w:type="gramStart"/>
-      <w:r>
-        <w:rPr>
-          <w:rFonts w:hint="eastAsia"/>
-          <w:sz w:val="24"/>
-          <w:szCs w:val="24"/>
-        </w:rPr>
-        <w:t>二值化处理</w:t>
-      </w:r>
-      <w:proofErr w:type="gramEnd"/>
-      <w:r>
-        <w:rPr>
-          <w:rFonts w:hint="eastAsia"/>
-          <w:sz w:val="24"/>
-          <w:szCs w:val="24"/>
-        </w:rPr>
-        <w:t>，使得两侧的轨迹和地面产生足够的区分度。</w:t>
-      </w:r>
-      <w:r>
-        <w:rPr>
-          <w:rFonts w:hint="eastAsia"/>
-          <w:sz w:val="24"/>
-          <w:szCs w:val="24"/>
-        </w:rPr>
-        <w:t>使用</w:t>
-      </w:r>
-      <w:proofErr w:type="gramStart"/>
-      <w:r>
-        <w:rPr>
-          <w:rFonts w:hint="eastAsia"/>
-          <w:sz w:val="24"/>
-          <w:szCs w:val="24"/>
-        </w:rPr>
-        <w:t>独热码对</w:t>
-      </w:r>
-      <w:proofErr w:type="gramEnd"/>
-      <w:r>
-        <w:rPr>
-          <w:rFonts w:hint="eastAsia"/>
-          <w:sz w:val="24"/>
-          <w:szCs w:val="24"/>
-        </w:rPr>
-        <w:t>不同的图片信息进行标记。</w:t>
-      </w:r>
-    </w:p>
-    <w:p>
-      <w:pPr>
-        <w:spacing w:line="400" w:lineRule="exact"/>
-        <w:jc w:val="left"/>
-        <w:rPr>
-          <w:sz w:val="24"/>
-          <w:szCs w:val="24"/>
-        </w:rPr>
-      </w:pPr>
-      <w:r>
-        <w:rPr>
-          <w:rFonts w:hint="eastAsia"/>
-          <w:sz w:val="24"/>
-          <w:szCs w:val="24"/>
-        </w:rPr>
-        <w:t>3.对处理好的数据，构造多层感知机模型并进行多次训练，得到正确率较高的模型。</w:t>
-      </w:r>
-    </w:p>
-    <w:p>
-      <w:pPr>
-        <w:spacing w:line="400" w:lineRule="exact"/>
-        <w:jc w:val="left"/>
-        <w:rPr>
-          <w:sz w:val="24"/>
-          <w:szCs w:val="24"/>
-        </w:rPr>
-      </w:pPr>
-      <w:r>
-        <w:rPr>
-          <w:rFonts w:hint="eastAsia"/>
-          <w:sz w:val="24"/>
-          <w:szCs w:val="24"/>
-        </w:rPr>
-        <w:t>4.对小车返回的图像数据进行预测，</w:t>
-      </w:r>
-      <w:r>
-        <w:rPr>
-          <w:rFonts w:hint="eastAsia"/>
-          <w:sz w:val="24"/>
-          <w:szCs w:val="24"/>
-        </w:rPr>
-        <w:t>给出正确的运行方向</w:t>
-      </w:r>
-      <w:r>
-        <w:rPr>
-          <w:rFonts w:hint="eastAsia"/>
-          <w:sz w:val="24"/>
-          <w:szCs w:val="24"/>
-        </w:rPr>
-        <w:t>，使用</w:t>
-      </w:r>
-      <w:r>
-        <w:rPr>
-          <w:rFonts w:hint="eastAsia"/>
-          <w:sz w:val="24"/>
-          <w:szCs w:val="24"/>
-        </w:rPr>
-        <w:t>串口通信</w:t>
-      </w:r>
-      <w:r>
-        <w:rPr>
-          <w:rFonts w:hint="eastAsia"/>
-          <w:sz w:val="24"/>
-          <w:szCs w:val="24"/>
-        </w:rPr>
-        <w:t>对小车进行相应的控制。</w:t>
-      </w:r>
-    </w:p>
-    <w:bookmarkEnd w:id="1"/>
-    <w:p>
-      <w:pPr>
-        <w:spacing w:line="400" w:lineRule="exact"/>
-        <w:jc w:val="left"/>
-        <w:rPr>
-          <w:sz w:val="24"/>
-          <w:szCs w:val="24"/>
-        </w:rPr>
-      </w:pPr>
-      <w:r>
-        <w:rPr>
-          <w:rFonts w:hint="eastAsia"/>
-          <w:sz w:val="24"/>
-          <w:szCs w:val="24"/>
-        </w:rPr>
-        <w:t>实验代码见</w:t>
-      </w:r>
-      <w:proofErr w:type="spellStart"/>
-      <w:r>
-        <w:rPr>
-          <w:rFonts w:hint="eastAsia"/>
-          <w:sz w:val="24"/>
-          <w:szCs w:val="24"/>
-        </w:rPr>
-        <w:t>s</w:t>
-      </w:r>
-      <w:r>
-        <w:rPr>
-          <w:sz w:val="24"/>
-          <w:szCs w:val="24"/>
-        </w:rPr>
-        <w:t>rc</w:t>
-      </w:r>
-      <w:proofErr w:type="spellEnd"/>
-      <w:r>
-        <w:rPr>
-          <w:sz w:val="24"/>
-          <w:szCs w:val="24"/>
-        </w:rPr>
-        <w:t>/scripts/video</w:t>
-      </w:r>
-      <w:r>
-        <w:rPr>
-          <w:rFonts w:hint="eastAsia"/>
-          <w:sz w:val="24"/>
-          <w:szCs w:val="24"/>
-        </w:rPr>
-        <w:t>-</w:t>
-      </w:r>
-      <w:r>
-        <w:rPr>
-          <w:sz w:val="24"/>
-          <w:szCs w:val="24"/>
-        </w:rPr>
-        <w:t>control</w:t>
-      </w:r>
-      <w:r>
-        <w:rPr>
-          <w:rFonts w:hint="eastAsia"/>
-          <w:sz w:val="24"/>
-          <w:szCs w:val="24"/>
-        </w:rPr>
-        <w:t>-car</w:t>
-      </w:r>
-    </w:p>
-    <w:p>
-      <w:pPr>
-        <w:spacing w:line="400" w:lineRule="exact"/>
-        <w:jc w:val="left"/>
-        <w:rPr>
-          <w:sz w:val="24"/>
-          <w:szCs w:val="24"/>
-        </w:rPr>
-      </w:pPr>
-      <w:bookmarkStart w:id="2" w:name="_GoBack"/>
-      <w:bookmarkEnd w:id="2"/>
+      <w:r>
+        <w:rPr>
+          <w:sz w:val="24"/>
+          <w:szCs w:val="24"/>
+        </w:rPr>
+        <w:t>1.通过pygame模块实现电脑键盘的监控，同时根据不同的键盘输入对小车进行不同的控制。根据不同的行进方向，通过手机返回的图像信息，存储为不同组别的图片，实现数据的采集。</w:t>
+      </w:r>
+    </w:p>
+    <w:p>
+      <w:pPr>
+        <w:spacing w:line="400" w:lineRule="exact"/>
+        <w:jc w:val="left"/>
+        <w:rPr>
+          <w:sz w:val="24"/>
+          <w:szCs w:val="24"/>
+        </w:rPr>
+      </w:pPr>
+      <w:r>
+        <w:rPr>
+          <w:sz w:val="24"/>
+          <w:szCs w:val="24"/>
+        </w:rPr>
+        <w:t>2.从存储的图片中载入图片信息，使用opencv块实现图片的灰度化和二值化处理，使得道路两侧的标记与道路产生足够的区分度。并使用独热码实现对不同图片的标记。</w:t>
+      </w:r>
+    </w:p>
+    <w:p>
+      <w:pPr>
+        <w:spacing w:line="400" w:lineRule="exact"/>
+        <w:jc w:val="left"/>
+        <w:rPr>
+          <w:sz w:val="24"/>
+          <w:szCs w:val="24"/>
+        </w:rPr>
+      </w:pPr>
+      <w:r>
+        <w:rPr>
+          <w:sz w:val="24"/>
+          <w:szCs w:val="24"/>
+        </w:rPr>
+        <w:t>3.使用pytorch模块，自定义模型。其中此次实验使用的模型为包含两个隐藏层，隐藏层之间的激活函数采用Relu函数，损失函数采用MSELoss函数，优化方法采用SGD函数，并设定相应的学习率。最终经过多次训练得到相应的模型。</w:t>
+      </w:r>
+    </w:p>
+    <w:p>
+      <w:pPr>
+        <w:spacing w:line="400" w:lineRule="exact"/>
+        <w:jc w:val="left"/>
+        <w:rPr>
+          <w:sz w:val="24"/>
+          <w:szCs w:val="24"/>
+        </w:rPr>
+      </w:pPr>
+      <w:r>
+        <w:rPr>
+          <w:rFonts w:hint="eastAsia"/>
+          <w:sz w:val="24"/>
+          <w:szCs w:val="24"/>
+        </w:rPr>
+        <w:t>注：自定义模型如下：</w:t>
+      </w:r>
+    </w:p>
+    <w:p>
+      <w:pPr>
+        <w:spacing w:line="400" w:lineRule="exact"/>
+        <w:jc w:val="left"/>
+        <w:rPr>
+          <w:sz w:val="24"/>
+          <w:szCs w:val="24"/>
+        </w:rPr>
+      </w:pPr>
+      <w:r>
+        <w:rPr>
+          <w:sz w:val="24"/>
+          <w:szCs w:val="24"/>
+        </w:rPr>
+        <w:t>class MLP(nn.Module):</w:t>
+      </w:r>
+    </w:p>
+    <w:p>
+      <w:pPr>
+        <w:spacing w:line="400" w:lineRule="exact"/>
+        <w:jc w:val="left"/>
+        <w:rPr>
+          <w:sz w:val="24"/>
+          <w:szCs w:val="24"/>
+        </w:rPr>
+      </w:pPr>
+      <w:r>
+        <w:rPr>
+          <w:sz w:val="24"/>
+          <w:szCs w:val="24"/>
+        </w:rPr>
+        <w:t xml:space="preserve">    def __init__(self, input_size, hidden1_size, hidden2_size,output_size):</w:t>
+      </w:r>
+    </w:p>
+    <w:p>
+      <w:pPr>
+        <w:spacing w:line="400" w:lineRule="exact"/>
+        <w:jc w:val="left"/>
+        <w:rPr>
+          <w:sz w:val="24"/>
+          <w:szCs w:val="24"/>
+        </w:rPr>
+      </w:pPr>
+      <w:r>
+        <w:rPr>
+          <w:sz w:val="24"/>
+          <w:szCs w:val="24"/>
+        </w:rPr>
+        <w:t xml:space="preserve">        super(MLP, self).__init__()</w:t>
+      </w:r>
+    </w:p>
+    <w:p>
+      <w:pPr>
+        <w:spacing w:line="400" w:lineRule="exact"/>
+        <w:jc w:val="left"/>
+        <w:rPr>
+          <w:sz w:val="24"/>
+          <w:szCs w:val="24"/>
+        </w:rPr>
+      </w:pPr>
+      <w:r>
+        <w:rPr>
+          <w:sz w:val="24"/>
+          <w:szCs w:val="24"/>
+        </w:rPr>
+        <w:t xml:space="preserve">        self.fc1 = nn.Linear(input_size, hidden1_size)</w:t>
+      </w:r>
+    </w:p>
+    <w:p>
+      <w:pPr>
+        <w:spacing w:line="400" w:lineRule="exact"/>
+        <w:jc w:val="left"/>
+        <w:rPr>
+          <w:sz w:val="24"/>
+          <w:szCs w:val="24"/>
+        </w:rPr>
+      </w:pPr>
+      <w:r>
+        <w:rPr>
+          <w:sz w:val="24"/>
+          <w:szCs w:val="24"/>
+        </w:rPr>
+        <w:t xml:space="preserve">        self.fc2 = nn.Linear(hidden1_size, hidden2_size)</w:t>
+      </w:r>
+    </w:p>
+    <w:p>
+      <w:pPr>
+        <w:spacing w:line="400" w:lineRule="exact"/>
+        <w:jc w:val="left"/>
+        <w:rPr>
+          <w:sz w:val="24"/>
+          <w:szCs w:val="24"/>
+        </w:rPr>
+      </w:pPr>
+      <w:r>
+        <w:rPr>
+          <w:sz w:val="24"/>
+          <w:szCs w:val="24"/>
+        </w:rPr>
+        <w:t xml:space="preserve">        self.fc3 = nn.Linear(hidden2_size, output_size)</w:t>
+      </w:r>
+    </w:p>
+    <w:p>
+      <w:pPr>
+        <w:spacing w:line="400" w:lineRule="exact"/>
+        <w:jc w:val="left"/>
+        <w:rPr>
+          <w:sz w:val="24"/>
+          <w:szCs w:val="24"/>
+        </w:rPr>
+      </w:pPr>
+      <w:r>
+        <w:rPr>
+          <w:sz w:val="24"/>
+          <w:szCs w:val="24"/>
+        </w:rPr>
+        <w:t xml:space="preserve">    def forward(self, x):</w:t>
+      </w:r>
+    </w:p>
+    <w:p>
+      <w:pPr>
+        <w:spacing w:line="400" w:lineRule="exact"/>
+        <w:jc w:val="left"/>
+        <w:rPr>
+          <w:sz w:val="24"/>
+          <w:szCs w:val="24"/>
+        </w:rPr>
+      </w:pPr>
+      <w:r>
+        <w:rPr>
+          <w:sz w:val="24"/>
+          <w:szCs w:val="24"/>
+        </w:rPr>
+        <w:t xml:space="preserve">        x = F.relu(self.fc1(x))</w:t>
+      </w:r>
+    </w:p>
+    <w:p>
+      <w:pPr>
+        <w:spacing w:line="400" w:lineRule="exact"/>
+        <w:jc w:val="left"/>
+        <w:rPr>
+          <w:sz w:val="24"/>
+          <w:szCs w:val="24"/>
+        </w:rPr>
+      </w:pPr>
+      <w:r>
+        <w:rPr>
+          <w:sz w:val="24"/>
+          <w:szCs w:val="24"/>
+        </w:rPr>
+        <w:t xml:space="preserve">        x = F.relu(self.fc2(x))</w:t>
+      </w:r>
+    </w:p>
+    <w:p>
+      <w:pPr>
+        <w:spacing w:line="400" w:lineRule="exact"/>
+        <w:jc w:val="left"/>
+        <w:rPr>
+          <w:sz w:val="24"/>
+          <w:szCs w:val="24"/>
+        </w:rPr>
+      </w:pPr>
+      <w:r>
+        <w:rPr>
+          <w:sz w:val="24"/>
+          <w:szCs w:val="24"/>
+        </w:rPr>
+        <w:t xml:space="preserve">        x = self.fc3(x)</w:t>
+      </w:r>
+    </w:p>
+    <w:p>
+      <w:pPr>
+        <w:spacing w:line="400" w:lineRule="exact"/>
+        <w:jc w:val="left"/>
+        <w:rPr>
+          <w:sz w:val="24"/>
+          <w:szCs w:val="24"/>
+        </w:rPr>
+      </w:pPr>
+      <w:r>
+        <w:rPr>
+          <w:sz w:val="24"/>
+          <w:szCs w:val="24"/>
+        </w:rPr>
+        <w:t xml:space="preserve">        return x</w:t>
+      </w:r>
+    </w:p>
+    <w:p>
+      <w:pPr>
+        <w:spacing w:line="400" w:lineRule="exact"/>
+        <w:jc w:val="left"/>
+        <w:rPr>
+          <w:sz w:val="24"/>
+          <w:szCs w:val="24"/>
+        </w:rPr>
+      </w:pPr>
+      <w:r>
+        <w:rPr>
+          <w:sz w:val="24"/>
+          <w:szCs w:val="24"/>
+        </w:rPr>
+        <w:t>4.模型训练结束后，通过定时的采集手机返回的图像信息，进行与采集数据时</w:t>
+      </w:r>
+      <w:r>
+        <w:rPr>
+          <w:sz w:val="24"/>
+          <w:szCs w:val="24"/>
+        </w:rPr>
+        <w:lastRenderedPageBreak/>
+        <w:t>相同的图像处理，使用训练完成的模型进行预测，与不同行进方向对应的标签进行比对，得到正确的预测结果，并通过python的串口模块控制小车的运行。</w:t>
+      </w:r>
+    </w:p>
+    <w:p>
+      <w:pPr>
+        <w:spacing w:line="400" w:lineRule="exact"/>
+        <w:jc w:val="left"/>
+        <w:rPr>
+          <w:sz w:val="24"/>
+          <w:szCs w:val="24"/>
+        </w:rPr>
+      </w:pPr>
+      <w:r>
+        <w:rPr>
+          <w:rFonts w:hint="eastAsia"/>
+          <w:sz w:val="24"/>
+          <w:szCs w:val="24"/>
+        </w:rPr>
+        <w:t>试验中遇到的问题：</w:t>
+      </w:r>
+    </w:p>
+    <w:p>
+      <w:pPr>
+        <w:spacing w:line="400" w:lineRule="exact"/>
+        <w:jc w:val="left"/>
+        <w:rPr>
+          <w:sz w:val="24"/>
+          <w:szCs w:val="24"/>
+        </w:rPr>
+      </w:pPr>
+      <w:r>
+        <w:rPr>
+          <w:rFonts w:hint="eastAsia"/>
+          <w:sz w:val="24"/>
+          <w:szCs w:val="24"/>
+        </w:rPr>
+        <w:t>在模型定义时采用了以原数据大小作为输入大小，并定义了三层隐藏层。最终在运行时出现了内存爆炸的错误，导致了电脑的崩溃。因此在后期过程中，考虑到实验数据较为简单，因此更改为使用两层隐藏层，并且在收集数据时对图像数据进行一定的压缩。</w:t>
+      </w:r>
+    </w:p>
+    <w:p>
+      <w:pPr>
+        <w:spacing w:line="400" w:lineRule="exact"/>
+        <w:jc w:val="left"/>
+        <w:rPr>
+          <w:sz w:val="24"/>
+          <w:szCs w:val="24"/>
+        </w:rPr>
+      </w:pPr>
+      <w:r>
+        <w:rPr>
+          <w:rFonts w:hint="eastAsia"/>
+          <w:sz w:val="24"/>
+          <w:szCs w:val="24"/>
+        </w:rPr>
+        <w:t>在模型训练过程中，出现了无法使用交叉熵作为损失函数的错误，经过资料的查询，发现交叉熵函数的数据属于需要满足一定的格式，因此转用</w:t>
+      </w:r>
+      <w:r>
+        <w:rPr>
+          <w:sz w:val="24"/>
+          <w:szCs w:val="24"/>
+        </w:rPr>
+        <w:t>pytorch的MSELoss函数作为损失函数</w:t>
+      </w:r>
+    </w:p>
+    <w:p>
+      <w:pPr>
+        <w:spacing w:line="400" w:lineRule="exact"/>
+        <w:jc w:val="left"/>
+        <w:rPr>
+          <w:sz w:val="24"/>
+          <w:szCs w:val="24"/>
+        </w:rPr>
+      </w:pPr>
+      <w:r>
+        <w:rPr>
+          <w:rFonts w:hint="eastAsia"/>
+          <w:noProof/>
+          <w:sz w:val="28"/>
+          <w:szCs w:val="28"/>
+        </w:rPr>
+        <w:drawing>
+          <wp:anchor distT="0" distB="0" distL="114300" distR="114300" simplePos="0" relativeHeight="251659264" behindDoc="0" locked="0" layoutInCell="1" allowOverlap="1" wp14:anchorId="7D20C7E7" wp14:editId="7A278FC0">
+            <wp:simplePos x="0" y="0"/>
+            <wp:positionH relativeFrom="margin">
+              <wp:posOffset>655320</wp:posOffset>
+            </wp:positionH>
+            <wp:positionV relativeFrom="page">
+              <wp:posOffset>3889375</wp:posOffset>
+            </wp:positionV>
+            <wp:extent cx="3716020" cy="4954905"/>
+            <wp:effectExtent l="9207" t="0" r="7938" b="7937"/>
+            <wp:wrapSquare wrapText="bothSides"/>
+            <wp:docPr id="1" name="图片 1"/>
+            <wp:cNvGraphicFramePr>
+              <a:graphicFrameLocks xmlns:a="http://schemas.openxmlformats.org/drawingml/2006/main" noChangeAspect="1"/>
+            </wp:cNvGraphicFramePr>
+            <a:graphic xmlns:a="http://schemas.openxmlformats.org/drawingml/2006/main">
+              <a:graphicData uri="http://schemas.openxmlformats.org/drawingml/2006/picture">
+                <pic:pic xmlns:pic="http://schemas.openxmlformats.org/drawingml/2006/picture">
+                  <pic:nvPicPr>
+                    <pic:cNvPr id="1" name="微信图片_20191212162904.jpg"/>
+                    <pic:cNvPicPr/>
+                  </pic:nvPicPr>
+                  <pic:blipFill>
+                    <a:blip r:embed="rId6" cstate="print">
+                      <a:extLst>
+                        <a:ext uri="{28A0092B-C50C-407E-A947-70E740481C1C}">
+                          <a14:useLocalDpi xmlns:a14="http://schemas.microsoft.com/office/drawing/2010/main" val="0"/>
+                        </a:ext>
+                      </a:extLst>
+                    </a:blip>
+                    <a:stretch>
+                      <a:fillRect/>
+                    </a:stretch>
+                  </pic:blipFill>
+                  <pic:spPr>
+                    <a:xfrm rot="16200000">
+                      <a:off x="0" y="0"/>
+                      <a:ext cx="3716020" cy="4954905"/>
+                    </a:xfrm>
+                    <a:prstGeom prst="rect">
+                      <a:avLst/>
+                    </a:prstGeom>
+                  </pic:spPr>
+                </pic:pic>
+              </a:graphicData>
+            </a:graphic>
+            <wp14:sizeRelH relativeFrom="margin">
+              <wp14:pctWidth>0</wp14:pctWidth>
+            </wp14:sizeRelH>
+            <wp14:sizeRelV relativeFrom="margin">
+              <wp14:pctHeight>0</wp14:pctHeight>
+            </wp14:sizeRelV>
+          </wp:anchor>
+        </w:drawing>
+      </w:r>
+      <w:r>
+        <w:rPr>
+          <w:rFonts w:hint="eastAsia"/>
+          <w:sz w:val="24"/>
+          <w:szCs w:val="24"/>
+        </w:rPr>
+        <w:t>在模型训练过程中出现了数据变为</w:t>
+      </w:r>
+      <w:r>
+        <w:rPr>
+          <w:sz w:val="24"/>
+          <w:szCs w:val="24"/>
+        </w:rPr>
+        <w:t>NaN的情况，导致后续数据全变为NaN。后经过检查，发现部分图像信息的特殊性导致了上述问题的发生，因此实际实现时，采取了对所有的图像数据都加一的操作。</w:t>
+      </w:r>
+    </w:p>
+    <w:p>
+      <w:pPr>
+        <w:spacing w:line="400" w:lineRule="exact"/>
+        <w:jc w:val="left"/>
+        <w:rPr>
+          <w:sz w:val="24"/>
+          <w:szCs w:val="24"/>
+        </w:rPr>
+      </w:pPr>
+      <w:r>
+        <w:rPr>
+          <w:rFonts w:hint="eastAsia"/>
+          <w:sz w:val="24"/>
+          <w:szCs w:val="24"/>
+        </w:rPr>
+        <w:t>小车图片：</w:t>
+      </w:r>
+    </w:p>
+    <w:p>
+      <w:pPr>
+        <w:spacing w:line="400" w:lineRule="exact"/>
+        <w:jc w:val="left"/>
+        <w:rPr>
+          <w:sz w:val="24"/>
+          <w:szCs w:val="24"/>
+        </w:rPr>
+      </w:pPr>
+      <w:r>
+        <w:rPr>
+          <w:rFonts w:hint="eastAsia"/>
+          <w:sz w:val="24"/>
+          <w:szCs w:val="24"/>
+        </w:rPr>
+        <w:t>小车控制及数据分析代码见/</w:t>
+      </w:r>
+      <w:r>
+        <w:rPr>
+          <w:sz w:val="24"/>
+          <w:szCs w:val="24"/>
+        </w:rPr>
+        <w:t>src/scripts/video-control-car/</w:t>
+      </w:r>
+      <w:bookmarkStart w:id="1" w:name="_GoBack"/>
+      <w:bookmarkEnd w:id="1"/>
     </w:p>
     <w:sectPr>
       <w:pgSz w:w="11906" w:h="16838"/>
@@ -583,6 +799,44 @@
     </w:sectPr>
   </w:body>
 </w:document>
+</file>
+
+<file path=word/endnotes.xml><?xml version="1.0" encoding="utf-8"?>
+<w:endnotes xmlns:wpc="http://schemas.microsoft.com/office/word/2010/wordprocessingCanvas" xmlns:cx="http://schemas.microsoft.com/office/drawing/2014/chartex" xmlns:cx1="http://schemas.microsoft.com/office/drawing/2015/9/8/chartex" xmlns:cx2="http://schemas.microsoft.com/office/drawing/2015/10/21/chartex" xmlns:cx3="http://schemas.microsoft.com/office/drawing/2016/5/9/chartex" xmlns:cx4="http://schemas.microsoft.com/office/drawing/2016/5/10/chartex" xmlns:cx5="http://schemas.microsoft.com/office/drawing/2016/5/11/chartex" xmlns:cx6="http://schemas.microsoft.com/office/drawing/2016/5/12/chartex" xmlns:cx7="http://schemas.microsoft.com/office/drawing/2016/5/13/chartex" xmlns:cx8="http://schemas.microsoft.com/office/drawing/2016/5/14/chartex" xmlns:mc="http://schemas.openxmlformats.org/markup-compatibility/2006" xmlns:aink="http://schemas.microsoft.com/office/drawing/2016/ink" xmlns:am3d="http://schemas.microsoft.com/office/drawing/2017/model3d" xmlns:o="urn:schemas-microsoft-com:office:office" xmlns:r="http://schemas.openxmlformats.org/officeDocument/2006/relationships" xmlns:m="http://schemas.openxmlformats.org/officeDocument/2006/math" xmlns:v="urn:schemas-microsoft-com:vml" xmlns:wp14="http://schemas.microsoft.com/office/word/2010/wordprocessingDrawing" xmlns:wp="http://schemas.openxmlformats.org/drawingml/2006/wordprocessingDrawing" xmlns:w10="urn:schemas-microsoft-com:office:word" xmlns:w="http://schemas.openxmlformats.org/wordprocessingml/2006/main" xmlns:w14="http://schemas.microsoft.com/office/word/2010/wordml" xmlns:w15="http://schemas.microsoft.com/office/word/2012/wordml" xmlns:w16cid="http://schemas.microsoft.com/office/word/2016/wordml/cid" xmlns:w16se="http://schemas.microsoft.com/office/word/2015/wordml/symex" xmlns:wpg="http://schemas.microsoft.com/office/word/2010/wordprocessingGroup" xmlns:wpi="http://schemas.microsoft.com/office/word/2010/wordprocessingInk" xmlns:wne="http://schemas.microsoft.com/office/word/2006/wordml" xmlns:wps="http://schemas.microsoft.com/office/word/2010/wordprocessingShape" mc:Ignorable="w14 w15 w16se w16cid wp14">
+  <w:endnote w:type="separator" w:id="-1">
+    <w:p>
+      <w:r>
+        <w:separator/>
+      </w:r>
+    </w:p>
+  </w:endnote>
+  <w:endnote w:type="continuationSeparator" w:id="0">
+    <w:p>
+      <w:r>
+        <w:continuationSeparator/>
+      </w:r>
+    </w:p>
+  </w:endnote>
+</w:endnotes>
+</file>
+
+<file path=word/footnotes.xml><?xml version="1.0" encoding="utf-8"?>
+<w:footnotes xmlns:wpc="http://schemas.microsoft.com/office/word/2010/wordprocessingCanvas" xmlns:cx="http://schemas.microsoft.com/office/drawing/2014/chartex" xmlns:cx1="http://schemas.microsoft.com/office/drawing/2015/9/8/chartex" xmlns:cx2="http://schemas.microsoft.com/office/drawing/2015/10/21/chartex" xmlns:cx3="http://schemas.microsoft.com/office/drawing/2016/5/9/chartex" xmlns:cx4="http://schemas.microsoft.com/office/drawing/2016/5/10/chartex" xmlns:cx5="http://schemas.microsoft.com/office/drawing/2016/5/11/chartex" xmlns:cx6="http://schemas.microsoft.com/office/drawing/2016/5/12/chartex" xmlns:cx7="http://schemas.microsoft.com/office/drawing/2016/5/13/chartex" xmlns:cx8="http://schemas.microsoft.com/office/drawing/2016/5/14/chartex" xmlns:mc="http://schemas.openxmlformats.org/markup-compatibility/2006" xmlns:aink="http://schemas.microsoft.com/office/drawing/2016/ink" xmlns:am3d="http://schemas.microsoft.com/office/drawing/2017/model3d" xmlns:o="urn:schemas-microsoft-com:office:office" xmlns:r="http://schemas.openxmlformats.org/officeDocument/2006/relationships" xmlns:m="http://schemas.openxmlformats.org/officeDocument/2006/math" xmlns:v="urn:schemas-microsoft-com:vml" xmlns:wp14="http://schemas.microsoft.com/office/word/2010/wordprocessingDrawing" xmlns:wp="http://schemas.openxmlformats.org/drawingml/2006/wordprocessingDrawing" xmlns:w10="urn:schemas-microsoft-com:office:word" xmlns:w="http://schemas.openxmlformats.org/wordprocessingml/2006/main" xmlns:w14="http://schemas.microsoft.com/office/word/2010/wordml" xmlns:w15="http://schemas.microsoft.com/office/word/2012/wordml" xmlns:w16cid="http://schemas.microsoft.com/office/word/2016/wordml/cid" xmlns:w16se="http://schemas.microsoft.com/office/word/2015/wordml/symex" xmlns:wpg="http://schemas.microsoft.com/office/word/2010/wordprocessingGroup" xmlns:wpi="http://schemas.microsoft.com/office/word/2010/wordprocessingInk" xmlns:wne="http://schemas.microsoft.com/office/word/2006/wordml" xmlns:wps="http://schemas.microsoft.com/office/word/2010/wordprocessingShape" mc:Ignorable="w14 w15 w16se w16cid wp14">
+  <w:footnote w:type="separator" w:id="-1">
+    <w:p>
+      <w:r>
+        <w:separator/>
+      </w:r>
+    </w:p>
+  </w:footnote>
+  <w:footnote w:type="continuationSeparator" w:id="0">
+    <w:p>
+      <w:r>
+        <w:continuationSeparator/>
+      </w:r>
+    </w:p>
+  </w:footnote>
+</w:footnotes>
 </file>
 
 <file path=word/styles.xml><?xml version="1.0" encoding="utf-8"?>
@@ -1012,6 +1266,71 @@
     <w:semiHidden/>
     <w:unhideWhenUsed/>
   </w:style>
+  <w:style w:type="paragraph" w:styleId="a3">
+    <w:name w:val="header"/>
+    <w:basedOn w:val="a"/>
+    <w:link w:val="a4"/>
+    <w:uiPriority w:val="99"/>
+    <w:unhideWhenUsed/>
+    <w:rsid w:val="008C70CD"/>
+    <w:pPr>
+      <w:pBdr>
+        <w:bottom w:val="single" w:sz="6" w:space="1" w:color="auto"/>
+      </w:pBdr>
+      <w:tabs>
+        <w:tab w:val="center" w:pos="4153"/>
+        <w:tab w:val="right" w:pos="8306"/>
+      </w:tabs>
+      <w:snapToGrid w:val="0"/>
+      <w:jc w:val="center"/>
+    </w:pPr>
+    <w:rPr>
+      <w:sz w:val="18"/>
+      <w:szCs w:val="18"/>
+    </w:rPr>
+  </w:style>
+  <w:style w:type="character" w:customStyle="1" w:styleId="a4">
+    <w:name w:val="页眉 字符"/>
+    <w:basedOn w:val="a0"/>
+    <w:link w:val="a3"/>
+    <w:uiPriority w:val="99"/>
+    <w:rsid w:val="008C70CD"/>
+    <w:rPr>
+      <w:sz w:val="18"/>
+      <w:szCs w:val="18"/>
+    </w:rPr>
+  </w:style>
+  <w:style w:type="paragraph" w:styleId="a5">
+    <w:name w:val="footer"/>
+    <w:basedOn w:val="a"/>
+    <w:link w:val="a6"/>
+    <w:uiPriority w:val="99"/>
+    <w:unhideWhenUsed/>
+    <w:rsid w:val="008C70CD"/>
+    <w:pPr>
+      <w:tabs>
+        <w:tab w:val="center" w:pos="4153"/>
+        <w:tab w:val="right" w:pos="8306"/>
+      </w:tabs>
+      <w:snapToGrid w:val="0"/>
+      <w:jc w:val="left"/>
+    </w:pPr>
+    <w:rPr>
+      <w:sz w:val="18"/>
+      <w:szCs w:val="18"/>
+    </w:rPr>
+  </w:style>
+  <w:style w:type="character" w:customStyle="1" w:styleId="a6">
+    <w:name w:val="页脚 字符"/>
+    <w:basedOn w:val="a0"/>
+    <w:link w:val="a5"/>
+    <w:uiPriority w:val="99"/>
+    <w:rsid w:val="008C70CD"/>
+    <w:rPr>
+      <w:sz w:val="18"/>
+      <w:szCs w:val="18"/>
+    </w:rPr>
+  </w:style>
 </w:styles>
 </file>
 

</xml_diff>